<commit_message>
Created new heading and styling
</commit_message>
<xml_diff>
--- a/essay.docx
+++ b/essay.docx
@@ -13,6 +13,30 @@
     <w:p>
       <w:r>
         <w:t>This is my first text</w:t>
+      </w:r>
+    </w:p>
+    <w:p/>
+    <w:p>
+      <w:pPr>
+        <w:rPr>
+          <w:b/>
+          <w:bCs/>
+          <w:color w:val="833C0B" w:themeColor="accent2" w:themeShade="80"/>
+          <w:sz w:val="32"/>
+          <w:szCs w:val="32"/>
+          <w:u w:val="single"/>
+        </w:rPr>
+      </w:pPr>
+      <w:r>
+        <w:rPr>
+          <w:b/>
+          <w:bCs/>
+          <w:color w:val="833C0B" w:themeColor="accent2" w:themeShade="80"/>
+          <w:sz w:val="32"/>
+          <w:szCs w:val="32"/>
+          <w:u w:val="single"/>
+        </w:rPr>
+        <w:t>This is super cool!!</w:t>
       </w:r>
     </w:p>
     <w:sectPr>

</xml_diff>